<commit_message>
conflux + ethereum on frontend
</commit_message>
<xml_diff>
--- a/resources.docx
+++ b/resources.docx
@@ -116,17 +116,34 @@
       <w:r>
         <w:t xml:space="preserve"> hackathon: </w:t>
       </w:r>
-      <w:hyperlink r:id="rId8" w:history="1">
-        <w:r>
-          <w:rPr>
-            <w:rStyle w:val="Hyperlink"/>
-          </w:rPr>
-          <w:t>https://www.youtube.com/watch?v=pzVo1m_DK80&amp;t=603s</w:t>
-        </w:r>
-      </w:hyperlink>
+      <w:bookmarkStart w:id="0" w:name="OLE_LINK1"/>
+      <w:bookmarkStart w:id="1" w:name="OLE_LINK2"/>
+      <w:r>
+        <w:fldChar w:fldCharType="begin"/>
+      </w:r>
+      <w:r>
+        <w:instrText xml:space="preserve"> HYPERLINK "https://www.youtube.com/watch?v=pzVo1m_DK80&amp;t=603s" </w:instrText>
+      </w:r>
+      <w:r>
+        <w:fldChar w:fldCharType="separate"/>
+      </w:r>
+      <w:r>
+        <w:rPr>
+          <w:rStyle w:val="Hyperlink"/>
+        </w:rPr>
+        <w:t>https://www.youtube.com/watch?v=pzVo1m_DK80&amp;t=603s</w:t>
+      </w:r>
+      <w:r>
+        <w:rPr>
+          <w:rStyle w:val="Hyperlink"/>
+        </w:rPr>
+        <w:fldChar w:fldCharType="end"/>
+      </w:r>
       <w:r>
         <w:t xml:space="preserve"> </w:t>
       </w:r>
+      <w:bookmarkEnd w:id="0"/>
+      <w:bookmarkEnd w:id="1"/>
     </w:p>
     <w:p>
       <w:pPr>
@@ -136,49 +153,25 @@
       </w:pPr>
     </w:p>
     <w:p>
+      <w:hyperlink r:id="rId8" w:history="1">
+        <w:r>
+          <w:rPr>
+            <w:rStyle w:val="Hyperlink"/>
+          </w:rPr>
+          <w:t>https://gitcoin.co/issue/Conflux-Chain/gitcoin-bounties/2/100023998</w:t>
+        </w:r>
+      </w:hyperlink>
+      <w:r>
+        <w:t xml:space="preserve"> </w:t>
+      </w:r>
+    </w:p>
+    <w:p>
       <w:hyperlink r:id="rId9" w:history="1">
         <w:r>
           <w:rPr>
             <w:rStyle w:val="Hyperlink"/>
           </w:rPr>
-          <w:t>https://gitcoin.co/issue/Conflux-Chain/gitcoin-bounties/2/</w:t>
-        </w:r>
-        <w:r>
-          <w:rPr>
-            <w:rStyle w:val="Hyperlink"/>
-          </w:rPr>
-          <w:t>1</w:t>
-        </w:r>
-        <w:r>
-          <w:rPr>
-            <w:rStyle w:val="Hyperlink"/>
-          </w:rPr>
-          <w:t>00023998</w:t>
-        </w:r>
-      </w:hyperlink>
-      <w:r>
-        <w:t xml:space="preserve"> </w:t>
-      </w:r>
-    </w:p>
-    <w:p>
-      <w:hyperlink r:id="rId10" w:history="1">
-        <w:r>
-          <w:rPr>
-            <w:rStyle w:val="Hyperlink"/>
-          </w:rPr>
-          <w:t>https://gitcoin.co/hackathon/conflux-hack/onbo</w:t>
-        </w:r>
-        <w:r>
-          <w:rPr>
-            <w:rStyle w:val="Hyperlink"/>
-          </w:rPr>
-          <w:t>a</w:t>
-        </w:r>
-        <w:r>
-          <w:rPr>
-            <w:rStyle w:val="Hyperlink"/>
-          </w:rPr>
-          <w:t>rd</w:t>
+          <w:t>https://gitcoin.co/hackathon/conflux-hack/onboard</w:t>
         </w:r>
       </w:hyperlink>
       <w:r>

</xml_diff>